<commit_message>
Diagramas de la practica 5 y pdf's
</commit_message>
<xml_diff>
--- a/pr5/Diagramas Practica 5.docx
+++ b/pr5/Diagramas Practica 5.docx
@@ -1,6 +1,6 @@
 
 <file path=word/document.xml><?xml version="1.0" encoding="utf-8"?>
-<w:document xmlns:wpc="http://schemas.microsoft.com/office/word/2010/wordprocessingCanvas" xmlns:cx="http://schemas.microsoft.com/office/drawing/2014/chartex" xmlns:cx1="http://schemas.microsoft.com/office/drawing/2015/9/8/chartex" xmlns:cx2="http://schemas.microsoft.com/office/drawing/2015/10/21/chartex" xmlns:cx3="http://schemas.microsoft.com/office/drawing/2016/5/9/chartex" xmlns:cx4="http://schemas.microsoft.com/office/drawing/2016/5/10/chartex" xmlns:cx5="http://schemas.microsoft.com/office/drawing/2016/5/11/chartex" xmlns:cx6="http://schemas.microsoft.com/office/drawing/2016/5/12/chartex" xmlns:cx7="http://schemas.microsoft.com/office/drawing/2016/5/13/chartex" xmlns:cx8="http://schemas.microsoft.com/office/drawing/2016/5/14/chartex" xmlns:mc="http://schemas.openxmlformats.org/markup-compatibility/2006" xmlns:aink="http://schemas.microsoft.com/office/drawing/2016/ink" xmlns:am3d="http://schemas.microsoft.com/office/drawing/2017/model3d" xmlns:o="urn:schemas-microsoft-com:office:office" xmlns:r="http://schemas.openxmlformats.org/officeDocument/2006/relationships" xmlns:m="http://schemas.openxmlformats.org/officeDocument/2006/math" xmlns:v="urn:schemas-microsoft-com:vml" xmlns:wp14="http://schemas.microsoft.com/office/word/2010/wordprocessingDrawing" xmlns:wp="http://schemas.openxmlformats.org/drawingml/2006/wordprocessingDrawing" xmlns:w10="urn:schemas-microsoft-com:office:word" xmlns:w="http://schemas.openxmlformats.org/wordprocessingml/2006/main" xmlns:w14="http://schemas.microsoft.com/office/word/2010/wordml" xmlns:w15="http://schemas.microsoft.com/office/word/2012/wordml" xmlns:w16cid="http://schemas.microsoft.com/office/word/2016/wordml/cid" xmlns:w16se="http://schemas.microsoft.com/office/word/2015/wordml/symex" xmlns:wpg="http://schemas.microsoft.com/office/word/2010/wordprocessingGroup" xmlns:wpi="http://schemas.microsoft.com/office/word/2010/wordprocessingInk" xmlns:wne="http://schemas.microsoft.com/office/word/2006/wordml" xmlns:wps="http://schemas.microsoft.com/office/word/2010/wordprocessingShape" mc:Ignorable="w14 w15 w16se w16cid wp14">
+<w:document xmlns:wpc="http://schemas.microsoft.com/office/word/2010/wordprocessingCanvas" xmlns:cx="http://schemas.microsoft.com/office/drawing/2014/chartex" xmlns:mc="http://schemas.openxmlformats.org/markup-compatibility/2006" xmlns:o="urn:schemas-microsoft-com:office:office" xmlns:r="http://schemas.openxmlformats.org/officeDocument/2006/relationships" xmlns:m="http://schemas.openxmlformats.org/officeDocument/2006/math" xmlns:v="urn:schemas-microsoft-com:vml" xmlns:wp14="http://schemas.microsoft.com/office/word/2010/wordprocessingDrawing" xmlns:wp="http://schemas.openxmlformats.org/drawingml/2006/wordprocessingDrawing" xmlns:w10="urn:schemas-microsoft-com:office:word" xmlns:w="http://schemas.openxmlformats.org/wordprocessingml/2006/main" xmlns:w14="http://schemas.microsoft.com/office/word/2010/wordml" xmlns:w15="http://schemas.microsoft.com/office/word/2012/wordml" xmlns:w16se="http://schemas.microsoft.com/office/word/2015/wordml/symex" xmlns:wpg="http://schemas.microsoft.com/office/word/2010/wordprocessingGroup" xmlns:wpi="http://schemas.microsoft.com/office/word/2010/wordprocessingInk" xmlns:wne="http://schemas.microsoft.com/office/word/2006/wordml" xmlns:wps="http://schemas.microsoft.com/office/word/2010/wordprocessingShape" mc:Ignorable="w14 w15 w16se wp14">
   <w:body>
     <w:sdt>
       <w:sdtPr>
@@ -240,7 +240,27 @@
                                     <w:sz w:val="24"/>
                                     <w:szCs w:val="24"/>
                                   </w:rPr>
-                                  <w:t>juan josé tambo tambo (755742)</w:t>
+                                  <w:t xml:space="preserve">juan josé tambo </w:t>
+                                </w:r>
+                                <w:proofErr w:type="spellStart"/>
+                                <w:r>
+                                  <w:rPr>
+                                    <w:caps/>
+                                    <w:color w:val="4472C4" w:themeColor="accent5"/>
+                                    <w:sz w:val="24"/>
+                                    <w:szCs w:val="24"/>
+                                  </w:rPr>
+                                  <w:t>tambo</w:t>
+                                </w:r>
+                                <w:proofErr w:type="spellEnd"/>
+                                <w:r>
+                                  <w:rPr>
+                                    <w:caps/>
+                                    <w:color w:val="4472C4" w:themeColor="accent5"/>
+                                    <w:sz w:val="24"/>
+                                    <w:szCs w:val="24"/>
+                                  </w:rPr>
+                                  <w:t xml:space="preserve"> (755742)</w:t>
                                 </w:r>
                               </w:p>
                             </w:txbxContent>
@@ -263,7 +283,7 @@
                   </wp:anchor>
                 </w:drawing>
               </mc:Choice>
-              <mc:Fallback>
+              <mc:Fallback xmlns:w16cid="http://schemas.microsoft.com/office/word/2016/wordml/cid" xmlns:am3d="http://schemas.microsoft.com/office/drawing/2017/model3d" xmlns:aink="http://schemas.microsoft.com/office/drawing/2016/ink" xmlns:cx8="http://schemas.microsoft.com/office/drawing/2016/5/14/chartex" xmlns:cx7="http://schemas.microsoft.com/office/drawing/2016/5/13/chartex" xmlns:cx6="http://schemas.microsoft.com/office/drawing/2016/5/12/chartex" xmlns:cx5="http://schemas.microsoft.com/office/drawing/2016/5/11/chartex" xmlns:cx4="http://schemas.microsoft.com/office/drawing/2016/5/10/chartex" xmlns:cx3="http://schemas.microsoft.com/office/drawing/2016/5/9/chartex" xmlns:cx2="http://schemas.microsoft.com/office/drawing/2015/10/21/chartex" xmlns:cx1="http://schemas.microsoft.com/office/drawing/2015/9/8/chartex">
                 <w:pict>
                   <v:shapetype w14:anchorId="073A42E4" id="_x0000_t202" coordsize="21600,21600" o:spt="202" path="m,l,21600r21600,l21600,xe">
                     <v:stroke joinstyle="miter"/>
@@ -572,7 +592,7 @@
                   </wp:anchor>
                 </w:drawing>
               </mc:Choice>
-              <mc:Fallback>
+              <mc:Fallback xmlns:w16cid="http://schemas.microsoft.com/office/word/2016/wordml/cid" xmlns:am3d="http://schemas.microsoft.com/office/drawing/2017/model3d" xmlns:aink="http://schemas.microsoft.com/office/drawing/2016/ink" xmlns:cx8="http://schemas.microsoft.com/office/drawing/2016/5/14/chartex" xmlns:cx7="http://schemas.microsoft.com/office/drawing/2016/5/13/chartex" xmlns:cx6="http://schemas.microsoft.com/office/drawing/2016/5/12/chartex" xmlns:cx5="http://schemas.microsoft.com/office/drawing/2016/5/11/chartex" xmlns:cx4="http://schemas.microsoft.com/office/drawing/2016/5/10/chartex" xmlns:cx3="http://schemas.microsoft.com/office/drawing/2016/5/9/chartex" xmlns:cx2="http://schemas.microsoft.com/office/drawing/2015/10/21/chartex" xmlns:cx1="http://schemas.microsoft.com/office/drawing/2015/9/8/chartex">
                 <w:pict>
                   <v:rect w14:anchorId="5F59C52F" id="Rectángulo 132" o:spid="_x0000_s1027" style="position:absolute;margin-left:-4.4pt;margin-top:0;width:46.8pt;height:77.75pt;z-index:251659264;visibility:visible;mso-wrap-style:square;mso-width-percent:76;mso-height-percent:98;mso-top-percent:23;mso-wrap-distance-left:9pt;mso-wrap-distance-top:0;mso-wrap-distance-right:9pt;mso-wrap-distance-bottom:0;mso-position-horizontal:right;mso-position-horizontal-relative:margin;mso-position-vertical-relative:page;mso-width-percent:76;mso-height-percent:98;mso-top-percent:23;mso-width-relative:page;mso-height-relative:page;v-text-anchor:bottom" o:gfxdata="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" fillcolor="#5b9bd5 [3204]" stroked="f" strokeweight="1pt">
                     <o:lock v:ext="edit" aspectratio="t"/>
@@ -665,12 +685,13 @@
       <w:r>
         <w:rPr>
           <w:noProof/>
+          <w:lang w:eastAsia="es-ES"/>
         </w:rPr>
         <w:drawing>
-          <wp:inline distT="0" distB="0" distL="0" distR="0" wp14:anchorId="2B3600C4" wp14:editId="71DFDADC">
-            <wp:extent cx="5400040" cy="2815590"/>
-            <wp:effectExtent l="0" t="0" r="0" b="3810"/>
-            <wp:docPr id="4" name="Imagen 4"/>
+          <wp:inline distT="0" distB="0" distL="0" distR="0" wp14:anchorId="64A0A552" wp14:editId="2F7F6649">
+            <wp:extent cx="5400040" cy="2566670"/>
+            <wp:effectExtent l="0" t="0" r="0" b="5080"/>
+            <wp:docPr id="9" name="Imagen 9"/>
             <wp:cNvGraphicFramePr>
               <a:graphicFrameLocks xmlns:a="http://schemas.openxmlformats.org/drawingml/2006/main" noChangeAspect="1"/>
             </wp:cNvGraphicFramePr>
@@ -690,7 +711,7 @@
                   <pic:spPr>
                     <a:xfrm>
                       <a:off x="0" y="0"/>
-                      <a:ext cx="5400040" cy="2815590"/>
+                      <a:ext cx="5400040" cy="2566670"/>
                     </a:xfrm>
                     <a:prstGeom prst="rect">
                       <a:avLst/>
@@ -702,6 +723,8 @@
           </wp:inline>
         </w:drawing>
       </w:r>
+      <w:bookmarkStart w:id="0" w:name="_GoBack"/>
+      <w:bookmarkEnd w:id="0"/>
     </w:p>
     <w:p>
       <w:pPr>
@@ -755,11 +778,12 @@
       <w:r>
         <w:rPr>
           <w:noProof/>
+          <w:lang w:eastAsia="es-ES"/>
         </w:rPr>
         <w:drawing>
-          <wp:inline distT="0" distB="0" distL="0" distR="0" wp14:anchorId="65A62514" wp14:editId="7993E691">
-            <wp:extent cx="5400040" cy="4227195"/>
-            <wp:effectExtent l="0" t="0" r="0" b="1905"/>
+          <wp:inline distT="0" distB="0" distL="0" distR="0" wp14:anchorId="09C5BD84" wp14:editId="3C96FC7E">
+            <wp:extent cx="4031162" cy="3459480"/>
+            <wp:effectExtent l="0" t="0" r="7620" b="7620"/>
             <wp:docPr id="1" name="Imagen 1"/>
             <wp:cNvGraphicFramePr>
               <a:graphicFrameLocks xmlns:a="http://schemas.openxmlformats.org/drawingml/2006/main" noChangeAspect="1"/>
@@ -780,7 +804,7 @@
                   <pic:spPr>
                     <a:xfrm>
                       <a:off x="0" y="0"/>
-                      <a:ext cx="5400040" cy="4227195"/>
+                      <a:ext cx="4032665" cy="3460770"/>
                     </a:xfrm>
                     <a:prstGeom prst="rect">
                       <a:avLst/>
@@ -819,12 +843,13 @@
       <w:r>
         <w:rPr>
           <w:noProof/>
+          <w:lang w:eastAsia="es-ES"/>
         </w:rPr>
         <w:drawing>
-          <wp:inline distT="0" distB="0" distL="0" distR="0" wp14:anchorId="29FE3FA4" wp14:editId="0CA52B4C">
-            <wp:extent cx="5400040" cy="3251835"/>
-            <wp:effectExtent l="0" t="0" r="0" b="5715"/>
-            <wp:docPr id="3" name="Imagen 3"/>
+          <wp:inline distT="0" distB="0" distL="0" distR="0" wp14:anchorId="484E9949" wp14:editId="42C08712">
+            <wp:extent cx="5400040" cy="3252470"/>
+            <wp:effectExtent l="0" t="0" r="0" b="5080"/>
+            <wp:docPr id="7" name="Imagen 7"/>
             <wp:cNvGraphicFramePr>
               <a:graphicFrameLocks xmlns:a="http://schemas.openxmlformats.org/drawingml/2006/main" noChangeAspect="1"/>
             </wp:cNvGraphicFramePr>
@@ -844,7 +869,7 @@
                   <pic:spPr>
                     <a:xfrm>
                       <a:off x="0" y="0"/>
-                      <a:ext cx="5400040" cy="3251835"/>
+                      <a:ext cx="5400040" cy="3252470"/>
                     </a:xfrm>
                     <a:prstGeom prst="rect">
                       <a:avLst/>
@@ -867,10 +892,10 @@
       </w:r>
     </w:p>
     <w:p>
-      <w:bookmarkStart w:id="0" w:name="_GoBack"/>
       <w:r>
         <w:rPr>
           <w:noProof/>
+          <w:lang w:eastAsia="es-ES"/>
         </w:rPr>
         <w:drawing>
           <wp:inline distT="0" distB="0" distL="0" distR="0" wp14:anchorId="7EBE3B4B" wp14:editId="7F628342">
@@ -908,7 +933,6 @@
           </wp:inline>
         </w:drawing>
       </w:r>
-      <w:bookmarkEnd w:id="0"/>
     </w:p>
     <w:p/>
     <w:p>
@@ -924,12 +948,13 @@
       <w:r>
         <w:rPr>
           <w:noProof/>
+          <w:lang w:eastAsia="es-ES"/>
         </w:rPr>
         <w:drawing>
-          <wp:inline distT="0" distB="0" distL="0" distR="0" wp14:anchorId="0C4FD59D" wp14:editId="2333394A">
-            <wp:extent cx="5400040" cy="2856865"/>
-            <wp:effectExtent l="0" t="0" r="0" b="635"/>
-            <wp:docPr id="5" name="Imagen 5"/>
+          <wp:inline distT="0" distB="0" distL="0" distR="0" wp14:anchorId="72C0C4B9" wp14:editId="529B4A6A">
+            <wp:extent cx="5400040" cy="2894330"/>
+            <wp:effectExtent l="0" t="0" r="0" b="1270"/>
+            <wp:docPr id="8" name="Imagen 8"/>
             <wp:cNvGraphicFramePr>
               <a:graphicFrameLocks xmlns:a="http://schemas.openxmlformats.org/drawingml/2006/main" noChangeAspect="1"/>
             </wp:cNvGraphicFramePr>
@@ -949,7 +974,7 @@
                   <pic:spPr>
                     <a:xfrm>
                       <a:off x="0" y="0"/>
-                      <a:ext cx="5400040" cy="2856865"/>
+                      <a:ext cx="5400040" cy="2894330"/>
                     </a:xfrm>
                     <a:prstGeom prst="rect">
                       <a:avLst/>
@@ -975,7 +1000,7 @@
 </file>
 
 <file path=word/numbering.xml><?xml version="1.0" encoding="utf-8"?>
-<w:numbering xmlns:wpc="http://schemas.microsoft.com/office/word/2010/wordprocessingCanvas" xmlns:cx="http://schemas.microsoft.com/office/drawing/2014/chartex" xmlns:cx1="http://schemas.microsoft.com/office/drawing/2015/9/8/chartex" xmlns:cx2="http://schemas.microsoft.com/office/drawing/2015/10/21/chartex" xmlns:cx3="http://schemas.microsoft.com/office/drawing/2016/5/9/chartex" xmlns:cx4="http://schemas.microsoft.com/office/drawing/2016/5/10/chartex" xmlns:cx5="http://schemas.microsoft.com/office/drawing/2016/5/11/chartex" xmlns:cx6="http://schemas.microsoft.com/office/drawing/2016/5/12/chartex" xmlns:cx7="http://schemas.microsoft.com/office/drawing/2016/5/13/chartex" xmlns:cx8="http://schemas.microsoft.com/office/drawing/2016/5/14/chartex" xmlns:mc="http://schemas.openxmlformats.org/markup-compatibility/2006" xmlns:aink="http://schemas.microsoft.com/office/drawing/2016/ink" xmlns:am3d="http://schemas.microsoft.com/office/drawing/2017/model3d" xmlns:o="urn:schemas-microsoft-com:office:office" xmlns:r="http://schemas.openxmlformats.org/officeDocument/2006/relationships" xmlns:m="http://schemas.openxmlformats.org/officeDocument/2006/math" xmlns:v="urn:schemas-microsoft-com:vml" xmlns:wp14="http://schemas.microsoft.com/office/word/2010/wordprocessingDrawing" xmlns:wp="http://schemas.openxmlformats.org/drawingml/2006/wordprocessingDrawing" xmlns:w10="urn:schemas-microsoft-com:office:word" xmlns:w="http://schemas.openxmlformats.org/wordprocessingml/2006/main" xmlns:w14="http://schemas.microsoft.com/office/word/2010/wordml" xmlns:w15="http://schemas.microsoft.com/office/word/2012/wordml" xmlns:w16cid="http://schemas.microsoft.com/office/word/2016/wordml/cid" xmlns:w16se="http://schemas.microsoft.com/office/word/2015/wordml/symex" xmlns:wpg="http://schemas.microsoft.com/office/word/2010/wordprocessingGroup" xmlns:wpi="http://schemas.microsoft.com/office/word/2010/wordprocessingInk" xmlns:wne="http://schemas.microsoft.com/office/word/2006/wordml" xmlns:wps="http://schemas.microsoft.com/office/word/2010/wordprocessingShape" mc:Ignorable="w14 w15 w16se w16cid wp14">
+<w:numbering xmlns:wpc="http://schemas.microsoft.com/office/word/2010/wordprocessingCanvas" xmlns:cx="http://schemas.microsoft.com/office/drawing/2014/chartex" xmlns:mc="http://schemas.openxmlformats.org/markup-compatibility/2006" xmlns:o="urn:schemas-microsoft-com:office:office" xmlns:r="http://schemas.openxmlformats.org/officeDocument/2006/relationships" xmlns:m="http://schemas.openxmlformats.org/officeDocument/2006/math" xmlns:v="urn:schemas-microsoft-com:vml" xmlns:wp14="http://schemas.microsoft.com/office/word/2010/wordprocessingDrawing" xmlns:wp="http://schemas.openxmlformats.org/drawingml/2006/wordprocessingDrawing" xmlns:w10="urn:schemas-microsoft-com:office:word" xmlns:w="http://schemas.openxmlformats.org/wordprocessingml/2006/main" xmlns:w14="http://schemas.microsoft.com/office/word/2010/wordml" xmlns:w15="http://schemas.microsoft.com/office/word/2012/wordml" xmlns:w16se="http://schemas.microsoft.com/office/word/2015/wordml/symex" xmlns:wpg="http://schemas.microsoft.com/office/word/2010/wordprocessingGroup" xmlns:wpi="http://schemas.microsoft.com/office/word/2010/wordprocessingInk" xmlns:wne="http://schemas.microsoft.com/office/word/2006/wordml" xmlns:wps="http://schemas.microsoft.com/office/word/2010/wordprocessingShape" mc:Ignorable="w14 w15 w16se wp14">
   <w:abstractNum w:abstractNumId="0" w15:restartNumberingAfterBreak="0">
     <w:nsid w:val="65E31331"/>
     <w:multiLevelType w:val="hybridMultilevel"/>
@@ -1096,7 +1121,7 @@
 </file>
 
 <file path=word/styles.xml><?xml version="1.0" encoding="utf-8"?>
-<w:styles xmlns:mc="http://schemas.openxmlformats.org/markup-compatibility/2006" xmlns:r="http://schemas.openxmlformats.org/officeDocument/2006/relationships" xmlns:w="http://schemas.openxmlformats.org/wordprocessingml/2006/main" xmlns:w14="http://schemas.microsoft.com/office/word/2010/wordml" xmlns:w15="http://schemas.microsoft.com/office/word/2012/wordml" xmlns:w16cid="http://schemas.microsoft.com/office/word/2016/wordml/cid" xmlns:w16se="http://schemas.microsoft.com/office/word/2015/wordml/symex" mc:Ignorable="w14 w15 w16se w16cid">
+<w:styles xmlns:mc="http://schemas.openxmlformats.org/markup-compatibility/2006" xmlns:r="http://schemas.openxmlformats.org/officeDocument/2006/relationships" xmlns:w="http://schemas.openxmlformats.org/wordprocessingml/2006/main" xmlns:w14="http://schemas.microsoft.com/office/word/2010/wordml" xmlns:w15="http://schemas.microsoft.com/office/word/2012/wordml" xmlns:w16se="http://schemas.microsoft.com/office/word/2015/wordml/symex" mc:Ignorable="w14 w15 w16se">
   <w:docDefaults>
     <w:rPrDefault>
       <w:rPr>
@@ -1112,7 +1137,7 @@
       </w:pPr>
     </w:pPrDefault>
   </w:docDefaults>
-  <w:latentStyles w:defLockedState="0" w:defUIPriority="99" w:defSemiHidden="0" w:defUnhideWhenUsed="0" w:defQFormat="0" w:count="376">
+  <w:latentStyles w:defLockedState="0" w:defUIPriority="99" w:defSemiHidden="0" w:defUnhideWhenUsed="0" w:defQFormat="0" w:count="371">
     <w:lsdException w:name="Normal" w:uiPriority="0" w:qFormat="1"/>
     <w:lsdException w:name="heading 1" w:uiPriority="9" w:qFormat="1"/>
     <w:lsdException w:name="heading 2" w:semiHidden="1" w:uiPriority="9" w:unhideWhenUsed="1" w:qFormat="1"/>
@@ -1484,11 +1509,6 @@
     <w:lsdException w:name="List Table 5 Dark Accent 6" w:uiPriority="50"/>
     <w:lsdException w:name="List Table 6 Colorful Accent 6" w:uiPriority="51"/>
     <w:lsdException w:name="List Table 7 Colorful Accent 6" w:uiPriority="52"/>
-    <w:lsdException w:name="Mention" w:semiHidden="1" w:unhideWhenUsed="1"/>
-    <w:lsdException w:name="Smart Hyperlink" w:semiHidden="1" w:unhideWhenUsed="1"/>
-    <w:lsdException w:name="Hashtag" w:semiHidden="1" w:unhideWhenUsed="1"/>
-    <w:lsdException w:name="Unresolved Mention" w:semiHidden="1" w:unhideWhenUsed="1"/>
-    <w:lsdException w:name="Smart Link" w:semiHidden="1" w:unhideWhenUsed="1"/>
   </w:latentStyles>
   <w:style w:type="paragraph" w:default="1" w:styleId="Normal">
     <w:name w:val="Normal"/>

</xml_diff>